<commit_message>
Added names to task list
</commit_message>
<xml_diff>
--- a/CSET3600-Project Proposal-Group 5.docx
+++ b/CSET3600-Project Proposal-Group 5.docx
@@ -54,12 +54,7 @@
         <w:t xml:space="preserve"> for network experiments. </w:t>
       </w:r>
       <w:r>
-        <w:t xml:space="preserve">The project goal is to design and develop a graphical user interface (GUI) network configurator. The GUI will allow users to create a network topology, and specify parameters for the hosts and network devices (i.e. hubs). Users of the GUI </w:t>
-      </w:r>
-      <w:bookmarkStart w:id="0" w:name="_GoBack"/>
-      <w:bookmarkEnd w:id="0"/>
-      <w:r>
-        <w:t>should be able to save network configurations with the ability to open and continue working on the configuration. Users of the GUI should also have the ability to check for correctness of the network specifications. Once correctness has been verified, the user will have the ability to save the specification into a configuration file for V-</w:t>
+        <w:t>The project goal is to design and develop a graphical user interface (GUI) network configurator. The GUI will allow users to create a network topology, and specify parameters for the hosts and network devices (i.e. hubs). Users of the GUI should be able to save network configurations with the ability to open and continue working on the configuration. Users of the GUI should also have the ability to check for correctness of the network specifications. Once correctness has been verified, the user will have the ability to save the specification into a configuration file for V-</w:t>
       </w:r>
       <w:proofErr w:type="spellStart"/>
       <w:r>
@@ -240,10 +235,7 @@
         <w:t xml:space="preserve"> </w:t>
       </w:r>
       <w:r>
-        <w:t xml:space="preserve">oriented </w:t>
-      </w:r>
-      <w:r>
-        <w:t xml:space="preserve">languages C++ and Java. </w:t>
+        <w:t xml:space="preserve">oriented languages C++ and Java. </w:t>
       </w:r>
     </w:p>
     <w:p>
@@ -263,13 +255,7 @@
       </w:r>
       <w:proofErr w:type="spellEnd"/>
       <w:r>
-        <w:t xml:space="preserve"> is a senior in the </w:t>
-      </w:r>
-      <w:r>
-        <w:t>Computer Science and Engineering Technology program at University of Toledo.</w:t>
-      </w:r>
-      <w:r>
-        <w:t xml:space="preserve"> </w:t>
+        <w:t xml:space="preserve"> is a senior in the Computer Science and Engineering Technology program at University of Toledo. </w:t>
       </w:r>
     </w:p>
     <w:p>
@@ -287,6 +273,10 @@
     </w:p>
     <w:p>
       <w:r>
+        <w:rPr>
+          <w:noProof/>
+          <w:lang w:eastAsia="en-US"/>
+        </w:rPr>
         <w:drawing>
           <wp:inline distT="0" distB="0" distL="0" distR="0">
             <wp:extent cx="5943600" cy="2328311"/>
@@ -637,6 +627,16 @@
               </w:rPr>
               <w:t> </w:t>
             </w:r>
+            <w:r>
+              <w:rPr>
+                <w:rFonts w:ascii="Arial" w:eastAsia="Times New Roman" w:hAnsi="Arial" w:cs="Arial"/>
+                <w:color w:val="808080"/>
+                <w:sz w:val="20"/>
+                <w:szCs w:val="20"/>
+                <w:lang w:eastAsia="en-US"/>
+              </w:rPr>
+              <w:t>N\A</w:t>
+            </w:r>
           </w:p>
         </w:tc>
         <w:tc>
@@ -756,6 +756,16 @@
               </w:rPr>
               <w:t> </w:t>
             </w:r>
+            <w:r>
+              <w:rPr>
+                <w:rFonts w:ascii="Arial" w:eastAsia="Times New Roman" w:hAnsi="Arial" w:cs="Arial"/>
+                <w:color w:val="808080"/>
+                <w:sz w:val="20"/>
+                <w:szCs w:val="20"/>
+                <w:lang w:eastAsia="en-US"/>
+              </w:rPr>
+              <w:t>Sean</w:t>
+            </w:r>
           </w:p>
         </w:tc>
         <w:tc>
@@ -875,6 +885,16 @@
               </w:rPr>
               <w:t> </w:t>
             </w:r>
+            <w:r>
+              <w:rPr>
+                <w:rFonts w:ascii="Arial" w:eastAsia="Times New Roman" w:hAnsi="Arial" w:cs="Arial"/>
+                <w:color w:val="808080"/>
+                <w:sz w:val="20"/>
+                <w:szCs w:val="20"/>
+                <w:lang w:eastAsia="en-US"/>
+              </w:rPr>
+              <w:t>Steven</w:t>
+            </w:r>
           </w:p>
         </w:tc>
         <w:tc>
@@ -994,6 +1014,16 @@
               </w:rPr>
               <w:t> </w:t>
             </w:r>
+            <w:r>
+              <w:rPr>
+                <w:rFonts w:ascii="Arial" w:eastAsia="Times New Roman" w:hAnsi="Arial" w:cs="Arial"/>
+                <w:color w:val="808080"/>
+                <w:sz w:val="20"/>
+                <w:szCs w:val="20"/>
+                <w:lang w:eastAsia="en-US"/>
+              </w:rPr>
+              <w:t>Sean</w:t>
+            </w:r>
           </w:p>
         </w:tc>
         <w:tc>
@@ -1113,6 +1143,16 @@
               </w:rPr>
               <w:t> </w:t>
             </w:r>
+            <w:r>
+              <w:rPr>
+                <w:rFonts w:ascii="Arial" w:eastAsia="Times New Roman" w:hAnsi="Arial" w:cs="Arial"/>
+                <w:color w:val="808080"/>
+                <w:sz w:val="20"/>
+                <w:szCs w:val="20"/>
+                <w:lang w:eastAsia="en-US"/>
+              </w:rPr>
+              <w:t>Jeremy</w:t>
+            </w:r>
           </w:p>
         </w:tc>
         <w:tc>
@@ -1232,6 +1272,16 @@
               </w:rPr>
               <w:t> </w:t>
             </w:r>
+            <w:r>
+              <w:rPr>
+                <w:rFonts w:ascii="Arial" w:eastAsia="Times New Roman" w:hAnsi="Arial" w:cs="Arial"/>
+                <w:color w:val="808080"/>
+                <w:sz w:val="20"/>
+                <w:szCs w:val="20"/>
+                <w:lang w:eastAsia="en-US"/>
+              </w:rPr>
+              <w:t>Taylor</w:t>
+            </w:r>
           </w:p>
         </w:tc>
         <w:tc>
@@ -1351,6 +1401,16 @@
               </w:rPr>
               <w:t> </w:t>
             </w:r>
+            <w:r>
+              <w:rPr>
+                <w:rFonts w:ascii="Arial" w:eastAsia="Times New Roman" w:hAnsi="Arial" w:cs="Arial"/>
+                <w:color w:val="808080"/>
+                <w:sz w:val="20"/>
+                <w:szCs w:val="20"/>
+                <w:lang w:eastAsia="en-US"/>
+              </w:rPr>
+              <w:t>Group</w:t>
+            </w:r>
           </w:p>
         </w:tc>
         <w:tc>
@@ -1470,6 +1530,16 @@
               </w:rPr>
               <w:t> </w:t>
             </w:r>
+            <w:r>
+              <w:rPr>
+                <w:rFonts w:ascii="Arial" w:eastAsia="Times New Roman" w:hAnsi="Arial" w:cs="Arial"/>
+                <w:color w:val="808080"/>
+                <w:sz w:val="20"/>
+                <w:szCs w:val="20"/>
+                <w:lang w:eastAsia="en-US"/>
+              </w:rPr>
+              <w:t>Ben</w:t>
+            </w:r>
           </w:p>
         </w:tc>
         <w:tc>
@@ -1589,6 +1659,16 @@
               </w:rPr>
               <w:t> </w:t>
             </w:r>
+            <w:r>
+              <w:rPr>
+                <w:rFonts w:ascii="Arial" w:eastAsia="Times New Roman" w:hAnsi="Arial" w:cs="Arial"/>
+                <w:color w:val="808080"/>
+                <w:sz w:val="20"/>
+                <w:szCs w:val="20"/>
+                <w:lang w:eastAsia="en-US"/>
+              </w:rPr>
+              <w:t>Taylor</w:t>
+            </w:r>
           </w:p>
         </w:tc>
         <w:tc>
@@ -1708,6 +1788,16 @@
               </w:rPr>
               <w:t> </w:t>
             </w:r>
+            <w:r>
+              <w:rPr>
+                <w:rFonts w:ascii="Arial" w:eastAsia="Times New Roman" w:hAnsi="Arial" w:cs="Arial"/>
+                <w:color w:val="808080"/>
+                <w:sz w:val="20"/>
+                <w:szCs w:val="20"/>
+                <w:lang w:eastAsia="en-US"/>
+              </w:rPr>
+              <w:t>Group</w:t>
+            </w:r>
           </w:p>
         </w:tc>
         <w:tc>
@@ -1827,6 +1917,16 @@
               </w:rPr>
               <w:t> </w:t>
             </w:r>
+            <w:r>
+              <w:rPr>
+                <w:rFonts w:ascii="Arial" w:eastAsia="Times New Roman" w:hAnsi="Arial" w:cs="Arial"/>
+                <w:color w:val="808080"/>
+                <w:sz w:val="20"/>
+                <w:szCs w:val="20"/>
+                <w:lang w:eastAsia="en-US"/>
+              </w:rPr>
+              <w:t>Group</w:t>
+            </w:r>
           </w:p>
         </w:tc>
         <w:tc>
@@ -1946,6 +2046,16 @@
               </w:rPr>
               <w:t> </w:t>
             </w:r>
+            <w:r>
+              <w:rPr>
+                <w:rFonts w:ascii="Arial" w:eastAsia="Times New Roman" w:hAnsi="Arial" w:cs="Arial"/>
+                <w:color w:val="808080"/>
+                <w:sz w:val="20"/>
+                <w:szCs w:val="20"/>
+                <w:lang w:eastAsia="en-US"/>
+              </w:rPr>
+              <w:t>N\A</w:t>
+            </w:r>
           </w:p>
         </w:tc>
         <w:tc>
@@ -1989,6 +2099,16 @@
       </w:tr>
     </w:tbl>
     <w:p/>
+    <w:p>
+      <w:r>
+        <w:t>A detailed task list with associated owners will be developed with the Project Plan</w:t>
+      </w:r>
+      <w:r>
+        <w:t>.</w:t>
+      </w:r>
+      <w:bookmarkStart w:id="0" w:name="_GoBack"/>
+      <w:bookmarkEnd w:id="0"/>
+    </w:p>
     <w:sectPr>
       <w:headerReference w:type="default" r:id="rId11"/>
       <w:footerReference w:type="default" r:id="rId12"/>
@@ -3763,7 +3883,7 @@
 </file>
 
 <file path=customXml/itemProps2.xml><?xml version="1.0" encoding="utf-8"?>
-<ds:datastoreItem xmlns:ds="http://schemas.openxmlformats.org/officeDocument/2006/customXml" ds:itemID="{077774EC-3C5F-4510-B5E6-986CCA4D55D6}">
+<ds:datastoreItem xmlns:ds="http://schemas.openxmlformats.org/officeDocument/2006/customXml" ds:itemID="{9D8204AB-9F63-4189-B9FD-03C5EC62253D}">
   <ds:schemaRefs>
     <ds:schemaRef ds:uri="http://schemas.openxmlformats.org/officeDocument/2006/bibliography"/>
   </ds:schemaRefs>

</xml_diff>